<commit_message>
Module 1 - Updated home task
</commit_message>
<xml_diff>
--- a/docs/Architectural Styles and Patterns/Module 1 - Home Task.docx
+++ b/docs/Architectural Styles and Patterns/Module 1 - Home Task.docx
@@ -95,15 +95,7 @@
         <w:t>The c</w:t>
       </w:r>
       <w:r>
-        <w:t xml:space="preserve">urrent architectural style is a set of monolithic applications that has </w:t>
-      </w:r>
-      <w:proofErr w:type="gramStart"/>
-      <w:r>
-        <w:t>a number of</w:t>
-      </w:r>
-      <w:proofErr w:type="gramEnd"/>
-      <w:r>
-        <w:t xml:space="preserve"> disadvantages and problem areas that are inherent in monolithic systems and that can arise as a project grows</w:t>
+        <w:t>urrent architectural style is a set of monolithic applications that has a number of disadvantages and problem areas that are inherent in monolithic systems and that can arise as a project grows</w:t>
       </w:r>
       <w:r>
         <w:t>:</w:t>
@@ -118,22 +110,20 @@
         </w:numPr>
       </w:pPr>
       <w:r>
-        <w:t>difficult</w:t>
-      </w:r>
-      <w:r>
-        <w:t xml:space="preserve"> c</w:t>
-      </w:r>
-      <w:r>
-        <w:t xml:space="preserve">ontinuous </w:t>
-      </w:r>
-      <w:proofErr w:type="gramStart"/>
-      <w:r>
-        <w:t>deployment</w:t>
+        <w:t>D</w:t>
+      </w:r>
+      <w:r>
+        <w:t>ifficult continuous deployment</w:t>
+      </w:r>
+      <w:r>
+        <w:t xml:space="preserve"> and support. </w:t>
+      </w:r>
+      <w:r>
+        <w:t>Since there are several applications that use the same logic (for example web and mobile apps for purchasing), with the slightest change in one of the modules, we will have to completely redeploy both applications</w:t>
       </w:r>
       <w:r>
         <w:t>;</w:t>
       </w:r>
-      <w:proofErr w:type="gramEnd"/>
     </w:p>
     <w:p>
       <w:pPr>
@@ -144,16 +134,26 @@
         </w:numPr>
       </w:pPr>
       <w:r>
-        <w:t xml:space="preserve">difficult to </w:t>
-      </w:r>
-      <w:proofErr w:type="gramStart"/>
-      <w:r>
-        <w:t>scale</w:t>
+        <w:t>D</w:t>
+      </w:r>
+      <w:r>
+        <w:t>ifficult to scale</w:t>
+      </w:r>
+      <w:r>
+        <w:t>.</w:t>
+      </w:r>
+      <w:r>
+        <w:t xml:space="preserve"> </w:t>
+      </w:r>
+      <w:r>
+        <w:t xml:space="preserve">It can </w:t>
+      </w:r>
+      <w:r>
+        <w:t>be difficult to scale when different modules have conflicting resource requirements</w:t>
       </w:r>
       <w:r>
         <w:t>;</w:t>
       </w:r>
-      <w:proofErr w:type="gramEnd"/>
     </w:p>
     <w:p>
       <w:pPr>
@@ -164,16 +164,20 @@
         </w:numPr>
       </w:pPr>
       <w:r>
-        <w:t xml:space="preserve">slow start-up </w:t>
-      </w:r>
-      <w:proofErr w:type="gramStart"/>
-      <w:r>
-        <w:t>time</w:t>
+        <w:t>S</w:t>
+      </w:r>
+      <w:r>
+        <w:t>low start-up time</w:t>
+      </w:r>
+      <w:r>
+        <w:t xml:space="preserve">. </w:t>
+      </w:r>
+      <w:r>
+        <w:t>As the project grows, the application launch time may decrease</w:t>
       </w:r>
       <w:r>
         <w:t>;</w:t>
       </w:r>
-      <w:proofErr w:type="gramEnd"/>
     </w:p>
     <w:p>
       <w:pPr>
@@ -198,6 +202,7 @@
         <w:jc w:val="both"/>
       </w:pPr>
       <w:r>
+        <w:lastRenderedPageBreak/>
         <w:t>Customer has plans to enter the markets in several other countries.</w:t>
       </w:r>
       <w:r>
@@ -225,7 +230,6 @@
         <w:jc w:val="both"/>
       </w:pPr>
       <w:r>
-        <w:lastRenderedPageBreak/>
         <w:t>To select a new architectural style, more input data is needed, such as:</w:t>
       </w:r>
     </w:p>
@@ -270,13 +274,8 @@
         <w:jc w:val="both"/>
       </w:pPr>
       <w:r>
-        <w:t xml:space="preserve">Easy to </w:t>
-      </w:r>
-      <w:proofErr w:type="gramStart"/>
-      <w:r>
-        <w:t>scale;</w:t>
-      </w:r>
-      <w:proofErr w:type="gramEnd"/>
+        <w:t>Easy to scale;</w:t>
+      </w:r>
     </w:p>
     <w:p>
       <w:pPr>
@@ -287,7 +286,6 @@
         </w:numPr>
         <w:jc w:val="both"/>
       </w:pPr>
-      <w:proofErr w:type="gramStart"/>
       <w:r>
         <w:t>T</w:t>
       </w:r>
@@ -297,7 +295,6 @@
       <w:r>
         <w:t>;</w:t>
       </w:r>
-      <w:proofErr w:type="gramEnd"/>
     </w:p>
     <w:p>
       <w:pPr>
@@ -312,13 +309,8 @@
         <w:t>Ease of understanding</w:t>
       </w:r>
       <w:r>
-        <w:t xml:space="preserve"> = simple </w:t>
-      </w:r>
-      <w:proofErr w:type="gramStart"/>
-      <w:r>
-        <w:t>support;</w:t>
-      </w:r>
-      <w:proofErr w:type="gramEnd"/>
+        <w:t xml:space="preserve"> = simple support;</w:t>
+      </w:r>
     </w:p>
     <w:p>
       <w:pPr>
@@ -377,13 +369,13 @@
     </w:p>
     <w:p>
       <w:r>
-        <w:t xml:space="preserve">Figure </w:t>
-      </w:r>
-      <w:r>
-        <w:t>2</w:t>
-      </w:r>
-      <w:r>
-        <w:t xml:space="preserve"> – Current architecture</w:t>
+        <w:t xml:space="preserve">Figure 2 – </w:t>
+      </w:r>
+      <w:r>
+        <w:t>Possible</w:t>
+      </w:r>
+      <w:r>
+        <w:t xml:space="preserve"> architecture</w:t>
       </w:r>
     </w:p>
     <w:p>
@@ -466,8 +458,300 @@
         <w:ind w:left="0" w:firstLine="720"/>
         <w:jc w:val="both"/>
       </w:pPr>
-      <w:r>
-        <w:t>API Gateways are used as an aggregation layer. The presence of such a layer helps to abstract from internal implementation and simplify the transition to a microservice architecture if necessary.</w:t>
+    </w:p>
+    <w:p>
+      <w:pPr>
+        <w:pStyle w:val="ListParagraph"/>
+        <w:ind w:left="0" w:firstLine="720"/>
+        <w:jc w:val="both"/>
+      </w:pPr>
+    </w:p>
+    <w:p>
+      <w:pPr>
+        <w:pStyle w:val="ListParagraph"/>
+        <w:ind w:left="0" w:firstLine="720"/>
+        <w:jc w:val="both"/>
+      </w:pPr>
+    </w:p>
+    <w:p>
+      <w:pPr>
+        <w:pStyle w:val="ListParagraph"/>
+        <w:ind w:left="0" w:firstLine="720"/>
+        <w:jc w:val="both"/>
+      </w:pPr>
+    </w:p>
+    <w:p>
+      <w:pPr>
+        <w:pStyle w:val="ListParagraph"/>
+        <w:ind w:left="0" w:firstLine="720"/>
+        <w:jc w:val="both"/>
+      </w:pPr>
+      <w:r>
+        <w:lastRenderedPageBreak/>
+        <w:t>Enterprise Service Bus</w:t>
+      </w:r>
+      <w:r>
+        <w:t xml:space="preserve"> (ESB) </w:t>
+      </w:r>
+      <w:r>
+        <w:t>is an element of the IT landscape for integrating disparate information systems into a single software package with centralized management of information transfer</w:t>
+      </w:r>
+      <w:r>
+        <w:t>.</w:t>
+      </w:r>
+      <w:r>
+        <w:br/>
+      </w:r>
+      <w:r>
+        <w:t>Typically, an ESB includes the following components</w:t>
+      </w:r>
+      <w:r>
+        <w:t>:</w:t>
+      </w:r>
+    </w:p>
+    <w:p>
+      <w:pPr>
+        <w:pStyle w:val="ListParagraph"/>
+        <w:numPr>
+          <w:ilvl w:val="0"/>
+          <w:numId w:val="4"/>
+        </w:numPr>
+        <w:ind w:left="1080"/>
+        <w:jc w:val="both"/>
+      </w:pPr>
+      <w:r>
+        <w:t>a set of connectors for connecting to various systems in order to receive and send data;</w:t>
+      </w:r>
+    </w:p>
+    <w:p>
+      <w:pPr>
+        <w:pStyle w:val="ListParagraph"/>
+        <w:numPr>
+          <w:ilvl w:val="0"/>
+          <w:numId w:val="4"/>
+        </w:numPr>
+        <w:ind w:left="1080"/>
+        <w:jc w:val="both"/>
+      </w:pPr>
+      <w:r>
+        <w:t>message queue (Message Queue, MQ) for organizing intermediate storage of messages during their delivery</w:t>
+      </w:r>
+      <w:r>
+        <w:t>;</w:t>
+      </w:r>
+    </w:p>
+    <w:p>
+      <w:pPr>
+        <w:pStyle w:val="ListParagraph"/>
+        <w:numPr>
+          <w:ilvl w:val="0"/>
+          <w:numId w:val="4"/>
+        </w:numPr>
+        <w:ind w:left="1080"/>
+        <w:jc w:val="both"/>
+      </w:pPr>
+      <w:r>
+        <w:t>a platform that connects connectors to a queue, and also organizes asynchronous transmission of information between sources and receivers with guaranteed message delivery and the possibility of their transformation.</w:t>
+      </w:r>
+    </w:p>
+    <w:p>
+      <w:pPr>
+        <w:jc w:val="both"/>
+      </w:pPr>
+    </w:p>
+    <w:p>
+      <w:pPr>
+        <w:pStyle w:val="ListParagraph"/>
+        <w:ind w:left="0" w:firstLine="720"/>
+        <w:jc w:val="both"/>
+      </w:pPr>
+      <w:r>
+        <w:t>Enterprise Service Bus</w:t>
+      </w:r>
+      <w:r>
+        <w:t xml:space="preserve"> requirements:</w:t>
+      </w:r>
+    </w:p>
+    <w:p>
+      <w:pPr>
+        <w:pStyle w:val="ListParagraph"/>
+        <w:numPr>
+          <w:ilvl w:val="0"/>
+          <w:numId w:val="5"/>
+        </w:numPr>
+        <w:ind w:left="1080"/>
+        <w:jc w:val="both"/>
+      </w:pPr>
+      <w:r>
+        <w:t>support for different data schemes (events);</w:t>
+      </w:r>
+    </w:p>
+    <w:p>
+      <w:pPr>
+        <w:pStyle w:val="ListParagraph"/>
+        <w:numPr>
+          <w:ilvl w:val="0"/>
+          <w:numId w:val="5"/>
+        </w:numPr>
+        <w:ind w:left="1080"/>
+        <w:jc w:val="both"/>
+      </w:pPr>
+      <w:r>
+        <w:t>ensuring at least once message delivery</w:t>
+      </w:r>
+      <w:r>
+        <w:t>;</w:t>
+      </w:r>
+    </w:p>
+    <w:p>
+      <w:pPr>
+        <w:pStyle w:val="ListParagraph"/>
+        <w:numPr>
+          <w:ilvl w:val="0"/>
+          <w:numId w:val="5"/>
+        </w:numPr>
+        <w:ind w:left="1080"/>
+        <w:jc w:val="both"/>
+      </w:pPr>
+      <w:r>
+        <w:t>speed of updates;</w:t>
+      </w:r>
+    </w:p>
+    <w:p>
+      <w:pPr>
+        <w:pStyle w:val="ListParagraph"/>
+        <w:numPr>
+          <w:ilvl w:val="0"/>
+          <w:numId w:val="5"/>
+        </w:numPr>
+        <w:ind w:left="1080"/>
+        <w:jc w:val="both"/>
+      </w:pPr>
+      <w:r>
+        <w:t>the ability to reuse events</w:t>
+      </w:r>
+      <w:r>
+        <w:t>.</w:t>
+      </w:r>
+    </w:p>
+    <w:p>
+      <w:r>
+        <w:t>Given these requirements, the implementation of the ESB can be as follows</w:t>
+      </w:r>
+      <w:r>
+        <w:t xml:space="preserve"> (Figure 3).</w:t>
+      </w:r>
+    </w:p>
+    <w:p/>
+    <w:p>
+      <w:r>
+        <w:t xml:space="preserve">Figure </w:t>
+      </w:r>
+      <w:r>
+        <w:t>3</w:t>
+      </w:r>
+      <w:r>
+        <w:t xml:space="preserve"> – </w:t>
+      </w:r>
+      <w:r>
+        <w:t>ESB</w:t>
+      </w:r>
+      <w:r>
+        <w:t xml:space="preserve"> architecture</w:t>
+      </w:r>
+    </w:p>
+    <w:p>
+      <w:pPr>
+        <w:jc w:val="both"/>
+      </w:pPr>
+      <w:r>
+        <w:rPr>
+          <w:noProof/>
+        </w:rPr>
+        <w:drawing>
+          <wp:inline distT="0" distB="0" distL="0" distR="0" wp14:anchorId="22D419A7" wp14:editId="5814CBB1">
+            <wp:extent cx="6145530" cy="4135755"/>
+            <wp:effectExtent l="0" t="0" r="7620" b="0"/>
+            <wp:docPr id="4" name="Picture 4"/>
+            <wp:cNvGraphicFramePr>
+              <a:graphicFrameLocks xmlns:a="http://schemas.openxmlformats.org/drawingml/2006/main" noChangeAspect="1"/>
+            </wp:cNvGraphicFramePr>
+            <a:graphic xmlns:a="http://schemas.openxmlformats.org/drawingml/2006/main">
+              <a:graphicData uri="http://schemas.openxmlformats.org/drawingml/2006/picture">
+                <pic:pic xmlns:pic="http://schemas.openxmlformats.org/drawingml/2006/picture">
+                  <pic:nvPicPr>
+                    <pic:cNvPr id="0" name="Picture 2"/>
+                    <pic:cNvPicPr>
+                      <a:picLocks noChangeAspect="1" noChangeArrowheads="1"/>
+                    </pic:cNvPicPr>
+                  </pic:nvPicPr>
+                  <pic:blipFill>
+                    <a:blip r:embed="rId7">
+                      <a:extLst>
+                        <a:ext uri="{28A0092B-C50C-407E-A947-70E740481C1C}">
+                          <a14:useLocalDpi xmlns:a14="http://schemas.microsoft.com/office/drawing/2010/main" val="0"/>
+                        </a:ext>
+                      </a:extLst>
+                    </a:blip>
+                    <a:srcRect/>
+                    <a:stretch>
+                      <a:fillRect/>
+                    </a:stretch>
+                  </pic:blipFill>
+                  <pic:spPr bwMode="auto">
+                    <a:xfrm>
+                      <a:off x="0" y="0"/>
+                      <a:ext cx="6145530" cy="4135755"/>
+                    </a:xfrm>
+                    <a:prstGeom prst="rect">
+                      <a:avLst/>
+                    </a:prstGeom>
+                    <a:noFill/>
+                    <a:ln>
+                      <a:noFill/>
+                    </a:ln>
+                  </pic:spPr>
+                </pic:pic>
+              </a:graphicData>
+            </a:graphic>
+          </wp:inline>
+        </w:drawing>
+      </w:r>
+    </w:p>
+    <w:p>
+      <w:pPr>
+        <w:pStyle w:val="ListParagraph"/>
+        <w:ind w:left="0" w:firstLine="720"/>
+        <w:jc w:val="both"/>
+      </w:pPr>
+    </w:p>
+    <w:p>
+      <w:pPr>
+        <w:pStyle w:val="ListParagraph"/>
+        <w:ind w:left="0" w:firstLine="720"/>
+        <w:jc w:val="both"/>
+      </w:pPr>
+      <w:r>
+        <w:lastRenderedPageBreak/>
+        <w:t>API Gateways are used as an aggregation layer</w:t>
+      </w:r>
+      <w:r>
+        <w:t xml:space="preserve"> for services</w:t>
+      </w:r>
+      <w:r>
+        <w:t xml:space="preserve">. </w:t>
+      </w:r>
+      <w:r>
+        <w:t>The use of API Gateway is an important factor for component reuse and cost optimization.</w:t>
+      </w:r>
+      <w:r>
+        <w:t xml:space="preserve"> </w:t>
+      </w:r>
+      <w:r>
+        <w:t>API Gateway takes care of common API management tasks such as security, caching, throttling, and monitoring. While its primary purpose is to build an abstract layer on top of services</w:t>
+      </w:r>
+      <w:r>
+        <w:t>.</w:t>
       </w:r>
     </w:p>
     <w:p>
@@ -490,50 +774,7 @@
         <w:ind w:left="0"/>
         <w:jc w:val="both"/>
       </w:pPr>
-    </w:p>
-    <w:p>
-      <w:pPr>
-        <w:pStyle w:val="ListParagraph"/>
-        <w:ind w:left="0"/>
-        <w:jc w:val="both"/>
-      </w:pPr>
-    </w:p>
-    <w:p>
-      <w:pPr>
-        <w:pStyle w:val="ListParagraph"/>
-        <w:ind w:left="0"/>
-        <w:jc w:val="both"/>
-      </w:pPr>
-    </w:p>
-    <w:p>
-      <w:pPr>
-        <w:pStyle w:val="ListParagraph"/>
-        <w:ind w:left="0"/>
-        <w:jc w:val="both"/>
-      </w:pPr>
-    </w:p>
-    <w:p>
-      <w:pPr>
-        <w:pStyle w:val="ListParagraph"/>
-        <w:ind w:left="0"/>
-        <w:jc w:val="both"/>
-      </w:pPr>
-    </w:p>
-    <w:p>
-      <w:pPr>
-        <w:pStyle w:val="ListParagraph"/>
-        <w:ind w:left="0"/>
-        <w:jc w:val="both"/>
-      </w:pPr>
-    </w:p>
-    <w:p>
-      <w:pPr>
-        <w:pStyle w:val="ListParagraph"/>
-        <w:ind w:left="0"/>
-        <w:jc w:val="both"/>
-      </w:pPr>
-      <w:r>
-        <w:lastRenderedPageBreak/>
+      <w:r>
         <w:t xml:space="preserve">The </w:t>
       </w:r>
       <w:r>
@@ -562,16 +803,11 @@
         <w:t xml:space="preserve">Reusable services. </w:t>
       </w:r>
       <w:r>
-        <w:t xml:space="preserve">Helps to avoid copy/paste, making future support easier and </w:t>
-      </w:r>
-      <w:proofErr w:type="gramStart"/>
-      <w:r>
-        <w:t>cheaper</w:t>
+        <w:t>Helps to avoid copy/paste, making future support easier and cheaper</w:t>
       </w:r>
       <w:r>
         <w:t>;</w:t>
       </w:r>
-      <w:proofErr w:type="gramEnd"/>
     </w:p>
     <w:p>
       <w:pPr>
@@ -589,16 +825,11 @@
         <w:t xml:space="preserve">. </w:t>
       </w:r>
       <w:r>
-        <w:t xml:space="preserve">A separate team can develop a separate </w:t>
-      </w:r>
-      <w:proofErr w:type="gramStart"/>
-      <w:r>
-        <w:t>service</w:t>
+        <w:t>A separate team can develop a separate service</w:t>
       </w:r>
       <w:r>
         <w:t>;</w:t>
       </w:r>
-      <w:proofErr w:type="gramEnd"/>
     </w:p>
     <w:p>
       <w:pPr>
@@ -613,13 +844,17 @@
         <w:t>Simplified</w:t>
       </w:r>
       <w:r>
-        <w:t xml:space="preserve"> CI/CD pipeline. Each service can be delivered </w:t>
-      </w:r>
-      <w:proofErr w:type="gramStart"/>
-      <w:r>
-        <w:t>separately;</w:t>
-      </w:r>
-      <w:proofErr w:type="gramEnd"/>
+        <w:t xml:space="preserve"> CI/CD pipeline. Each service can be delivered separately</w:t>
+      </w:r>
+      <w:r>
+        <w:t xml:space="preserve">. </w:t>
+      </w:r>
+      <w:r>
+        <w:t>There is no need to redeploy all services and apps if the changes were made in only one module</w:t>
+      </w:r>
+      <w:r>
+        <w:t>;</w:t>
+      </w:r>
     </w:p>
     <w:p>
       <w:pPr>
@@ -916,6 +1151,232 @@
     </w:lvl>
   </w:abstractNum>
   <w:abstractNum w:abstractNumId="2" w15:restartNumberingAfterBreak="0">
+    <w:nsid w:val="64FC5219"/>
+    <w:multiLevelType w:val="hybridMultilevel"/>
+    <w:tmpl w:val="A4A84290"/>
+    <w:lvl w:ilvl="0" w:tplc="5E7E6318">
+      <w:start w:val="1"/>
+      <w:numFmt w:val="bullet"/>
+      <w:lvlText w:val=""/>
+      <w:lvlJc w:val="left"/>
+      <w:pPr>
+        <w:ind w:left="1440" w:hanging="360"/>
+      </w:pPr>
+      <w:rPr>
+        <w:rFonts w:ascii="Symbol" w:hAnsi="Symbol" w:hint="default"/>
+      </w:rPr>
+    </w:lvl>
+    <w:lvl w:ilvl="1" w:tplc="04090003" w:tentative="1">
+      <w:start w:val="1"/>
+      <w:numFmt w:val="bullet"/>
+      <w:lvlText w:val="o"/>
+      <w:lvlJc w:val="left"/>
+      <w:pPr>
+        <w:ind w:left="2160" w:hanging="360"/>
+      </w:pPr>
+      <w:rPr>
+        <w:rFonts w:ascii="Courier New" w:hAnsi="Courier New" w:cs="Courier New" w:hint="default"/>
+      </w:rPr>
+    </w:lvl>
+    <w:lvl w:ilvl="2" w:tplc="04090005" w:tentative="1">
+      <w:start w:val="1"/>
+      <w:numFmt w:val="bullet"/>
+      <w:lvlText w:val=""/>
+      <w:lvlJc w:val="left"/>
+      <w:pPr>
+        <w:ind w:left="2880" w:hanging="360"/>
+      </w:pPr>
+      <w:rPr>
+        <w:rFonts w:ascii="Wingdings" w:hAnsi="Wingdings" w:hint="default"/>
+      </w:rPr>
+    </w:lvl>
+    <w:lvl w:ilvl="3" w:tplc="04090001" w:tentative="1">
+      <w:start w:val="1"/>
+      <w:numFmt w:val="bullet"/>
+      <w:lvlText w:val=""/>
+      <w:lvlJc w:val="left"/>
+      <w:pPr>
+        <w:ind w:left="3600" w:hanging="360"/>
+      </w:pPr>
+      <w:rPr>
+        <w:rFonts w:ascii="Symbol" w:hAnsi="Symbol" w:hint="default"/>
+      </w:rPr>
+    </w:lvl>
+    <w:lvl w:ilvl="4" w:tplc="04090003" w:tentative="1">
+      <w:start w:val="1"/>
+      <w:numFmt w:val="bullet"/>
+      <w:lvlText w:val="o"/>
+      <w:lvlJc w:val="left"/>
+      <w:pPr>
+        <w:ind w:left="4320" w:hanging="360"/>
+      </w:pPr>
+      <w:rPr>
+        <w:rFonts w:ascii="Courier New" w:hAnsi="Courier New" w:cs="Courier New" w:hint="default"/>
+      </w:rPr>
+    </w:lvl>
+    <w:lvl w:ilvl="5" w:tplc="04090005" w:tentative="1">
+      <w:start w:val="1"/>
+      <w:numFmt w:val="bullet"/>
+      <w:lvlText w:val=""/>
+      <w:lvlJc w:val="left"/>
+      <w:pPr>
+        <w:ind w:left="5040" w:hanging="360"/>
+      </w:pPr>
+      <w:rPr>
+        <w:rFonts w:ascii="Wingdings" w:hAnsi="Wingdings" w:hint="default"/>
+      </w:rPr>
+    </w:lvl>
+    <w:lvl w:ilvl="6" w:tplc="04090001" w:tentative="1">
+      <w:start w:val="1"/>
+      <w:numFmt w:val="bullet"/>
+      <w:lvlText w:val=""/>
+      <w:lvlJc w:val="left"/>
+      <w:pPr>
+        <w:ind w:left="5760" w:hanging="360"/>
+      </w:pPr>
+      <w:rPr>
+        <w:rFonts w:ascii="Symbol" w:hAnsi="Symbol" w:hint="default"/>
+      </w:rPr>
+    </w:lvl>
+    <w:lvl w:ilvl="7" w:tplc="04090003" w:tentative="1">
+      <w:start w:val="1"/>
+      <w:numFmt w:val="bullet"/>
+      <w:lvlText w:val="o"/>
+      <w:lvlJc w:val="left"/>
+      <w:pPr>
+        <w:ind w:left="6480" w:hanging="360"/>
+      </w:pPr>
+      <w:rPr>
+        <w:rFonts w:ascii="Courier New" w:hAnsi="Courier New" w:cs="Courier New" w:hint="default"/>
+      </w:rPr>
+    </w:lvl>
+    <w:lvl w:ilvl="8" w:tplc="04090005" w:tentative="1">
+      <w:start w:val="1"/>
+      <w:numFmt w:val="bullet"/>
+      <w:lvlText w:val=""/>
+      <w:lvlJc w:val="left"/>
+      <w:pPr>
+        <w:ind w:left="7200" w:hanging="360"/>
+      </w:pPr>
+      <w:rPr>
+        <w:rFonts w:ascii="Wingdings" w:hAnsi="Wingdings" w:hint="default"/>
+      </w:rPr>
+    </w:lvl>
+  </w:abstractNum>
+  <w:abstractNum w:abstractNumId="3" w15:restartNumberingAfterBreak="0">
+    <w:nsid w:val="6AE765BA"/>
+    <w:multiLevelType w:val="hybridMultilevel"/>
+    <w:tmpl w:val="CCAA4140"/>
+    <w:lvl w:ilvl="0" w:tplc="5E7E6318">
+      <w:start w:val="1"/>
+      <w:numFmt w:val="bullet"/>
+      <w:lvlText w:val=""/>
+      <w:lvlJc w:val="left"/>
+      <w:pPr>
+        <w:ind w:left="1440" w:hanging="360"/>
+      </w:pPr>
+      <w:rPr>
+        <w:rFonts w:ascii="Symbol" w:hAnsi="Symbol" w:hint="default"/>
+      </w:rPr>
+    </w:lvl>
+    <w:lvl w:ilvl="1" w:tplc="04090003" w:tentative="1">
+      <w:start w:val="1"/>
+      <w:numFmt w:val="bullet"/>
+      <w:lvlText w:val="o"/>
+      <w:lvlJc w:val="left"/>
+      <w:pPr>
+        <w:ind w:left="2160" w:hanging="360"/>
+      </w:pPr>
+      <w:rPr>
+        <w:rFonts w:ascii="Courier New" w:hAnsi="Courier New" w:cs="Courier New" w:hint="default"/>
+      </w:rPr>
+    </w:lvl>
+    <w:lvl w:ilvl="2" w:tplc="04090005" w:tentative="1">
+      <w:start w:val="1"/>
+      <w:numFmt w:val="bullet"/>
+      <w:lvlText w:val=""/>
+      <w:lvlJc w:val="left"/>
+      <w:pPr>
+        <w:ind w:left="2880" w:hanging="360"/>
+      </w:pPr>
+      <w:rPr>
+        <w:rFonts w:ascii="Wingdings" w:hAnsi="Wingdings" w:hint="default"/>
+      </w:rPr>
+    </w:lvl>
+    <w:lvl w:ilvl="3" w:tplc="04090001" w:tentative="1">
+      <w:start w:val="1"/>
+      <w:numFmt w:val="bullet"/>
+      <w:lvlText w:val=""/>
+      <w:lvlJc w:val="left"/>
+      <w:pPr>
+        <w:ind w:left="3600" w:hanging="360"/>
+      </w:pPr>
+      <w:rPr>
+        <w:rFonts w:ascii="Symbol" w:hAnsi="Symbol" w:hint="default"/>
+      </w:rPr>
+    </w:lvl>
+    <w:lvl w:ilvl="4" w:tplc="04090003" w:tentative="1">
+      <w:start w:val="1"/>
+      <w:numFmt w:val="bullet"/>
+      <w:lvlText w:val="o"/>
+      <w:lvlJc w:val="left"/>
+      <w:pPr>
+        <w:ind w:left="4320" w:hanging="360"/>
+      </w:pPr>
+      <w:rPr>
+        <w:rFonts w:ascii="Courier New" w:hAnsi="Courier New" w:cs="Courier New" w:hint="default"/>
+      </w:rPr>
+    </w:lvl>
+    <w:lvl w:ilvl="5" w:tplc="04090005" w:tentative="1">
+      <w:start w:val="1"/>
+      <w:numFmt w:val="bullet"/>
+      <w:lvlText w:val=""/>
+      <w:lvlJc w:val="left"/>
+      <w:pPr>
+        <w:ind w:left="5040" w:hanging="360"/>
+      </w:pPr>
+      <w:rPr>
+        <w:rFonts w:ascii="Wingdings" w:hAnsi="Wingdings" w:hint="default"/>
+      </w:rPr>
+    </w:lvl>
+    <w:lvl w:ilvl="6" w:tplc="04090001" w:tentative="1">
+      <w:start w:val="1"/>
+      <w:numFmt w:val="bullet"/>
+      <w:lvlText w:val=""/>
+      <w:lvlJc w:val="left"/>
+      <w:pPr>
+        <w:ind w:left="5760" w:hanging="360"/>
+      </w:pPr>
+      <w:rPr>
+        <w:rFonts w:ascii="Symbol" w:hAnsi="Symbol" w:hint="default"/>
+      </w:rPr>
+    </w:lvl>
+    <w:lvl w:ilvl="7" w:tplc="04090003" w:tentative="1">
+      <w:start w:val="1"/>
+      <w:numFmt w:val="bullet"/>
+      <w:lvlText w:val="o"/>
+      <w:lvlJc w:val="left"/>
+      <w:pPr>
+        <w:ind w:left="6480" w:hanging="360"/>
+      </w:pPr>
+      <w:rPr>
+        <w:rFonts w:ascii="Courier New" w:hAnsi="Courier New" w:cs="Courier New" w:hint="default"/>
+      </w:rPr>
+    </w:lvl>
+    <w:lvl w:ilvl="8" w:tplc="04090005" w:tentative="1">
+      <w:start w:val="1"/>
+      <w:numFmt w:val="bullet"/>
+      <w:lvlText w:val=""/>
+      <w:lvlJc w:val="left"/>
+      <w:pPr>
+        <w:ind w:left="7200" w:hanging="360"/>
+      </w:pPr>
+      <w:rPr>
+        <w:rFonts w:ascii="Wingdings" w:hAnsi="Wingdings" w:hint="default"/>
+      </w:rPr>
+    </w:lvl>
+  </w:abstractNum>
+  <w:abstractNum w:abstractNumId="4" w15:restartNumberingAfterBreak="0">
     <w:nsid w:val="6D0361C7"/>
     <w:multiLevelType w:val="hybridMultilevel"/>
     <w:tmpl w:val="B5F03BC0"/>
@@ -1032,10 +1493,16 @@
     <w:abstractNumId w:val="0"/>
   </w:num>
   <w:num w:numId="2" w16cid:durableId="1408577945">
-    <w:abstractNumId w:val="2"/>
+    <w:abstractNumId w:val="4"/>
   </w:num>
   <w:num w:numId="3" w16cid:durableId="882522197">
     <w:abstractNumId w:val="1"/>
+  </w:num>
+  <w:num w:numId="4" w16cid:durableId="1065680918">
+    <w:abstractNumId w:val="3"/>
+  </w:num>
+  <w:num w:numId="5" w16cid:durableId="1449928835">
+    <w:abstractNumId w:val="2"/>
   </w:num>
 </w:numbering>
 </file>

</xml_diff>

<commit_message>
Module 1 - Updated home task (#3)
</commit_message>
<xml_diff>
--- a/docs/Architectural Styles and Patterns/Module 1 - Home Task.docx
+++ b/docs/Architectural Styles and Patterns/Module 1 - Home Task.docx
@@ -95,15 +95,7 @@
         <w:t>The c</w:t>
       </w:r>
       <w:r>
-        <w:t xml:space="preserve">urrent architectural style is a set of monolithic applications that has </w:t>
-      </w:r>
-      <w:proofErr w:type="gramStart"/>
-      <w:r>
-        <w:t>a number of</w:t>
-      </w:r>
-      <w:proofErr w:type="gramEnd"/>
-      <w:r>
-        <w:t xml:space="preserve"> disadvantages and problem areas that are inherent in monolithic systems and that can arise as a project grows</w:t>
+        <w:t>urrent architectural style is a set of monolithic applications that has a number of disadvantages and problem areas that are inherent in monolithic systems and that can arise as a project grows</w:t>
       </w:r>
       <w:r>
         <w:t>:</w:t>
@@ -118,22 +110,20 @@
         </w:numPr>
       </w:pPr>
       <w:r>
-        <w:t>difficult</w:t>
-      </w:r>
-      <w:r>
-        <w:t xml:space="preserve"> c</w:t>
-      </w:r>
-      <w:r>
-        <w:t xml:space="preserve">ontinuous </w:t>
-      </w:r>
-      <w:proofErr w:type="gramStart"/>
-      <w:r>
-        <w:t>deployment</w:t>
+        <w:t>D</w:t>
+      </w:r>
+      <w:r>
+        <w:t>ifficult continuous deployment</w:t>
+      </w:r>
+      <w:r>
+        <w:t xml:space="preserve"> and support. </w:t>
+      </w:r>
+      <w:r>
+        <w:t>Since there are several applications that use the same logic (for example web and mobile apps for purchasing), with the slightest change in one of the modules, we will have to completely redeploy both applications</w:t>
       </w:r>
       <w:r>
         <w:t>;</w:t>
       </w:r>
-      <w:proofErr w:type="gramEnd"/>
     </w:p>
     <w:p>
       <w:pPr>
@@ -144,16 +134,26 @@
         </w:numPr>
       </w:pPr>
       <w:r>
-        <w:t xml:space="preserve">difficult to </w:t>
-      </w:r>
-      <w:proofErr w:type="gramStart"/>
-      <w:r>
-        <w:t>scale</w:t>
+        <w:t>D</w:t>
+      </w:r>
+      <w:r>
+        <w:t>ifficult to scale</w:t>
+      </w:r>
+      <w:r>
+        <w:t>.</w:t>
+      </w:r>
+      <w:r>
+        <w:t xml:space="preserve"> </w:t>
+      </w:r>
+      <w:r>
+        <w:t xml:space="preserve">It can </w:t>
+      </w:r>
+      <w:r>
+        <w:t>be difficult to scale when different modules have conflicting resource requirements</w:t>
       </w:r>
       <w:r>
         <w:t>;</w:t>
       </w:r>
-      <w:proofErr w:type="gramEnd"/>
     </w:p>
     <w:p>
       <w:pPr>
@@ -164,16 +164,20 @@
         </w:numPr>
       </w:pPr>
       <w:r>
-        <w:t xml:space="preserve">slow start-up </w:t>
-      </w:r>
-      <w:proofErr w:type="gramStart"/>
-      <w:r>
-        <w:t>time</w:t>
+        <w:t>S</w:t>
+      </w:r>
+      <w:r>
+        <w:t>low start-up time</w:t>
+      </w:r>
+      <w:r>
+        <w:t xml:space="preserve">. </w:t>
+      </w:r>
+      <w:r>
+        <w:t>As the project grows, the application launch time may decrease</w:t>
       </w:r>
       <w:r>
         <w:t>;</w:t>
       </w:r>
-      <w:proofErr w:type="gramEnd"/>
     </w:p>
     <w:p>
       <w:pPr>
@@ -198,6 +202,7 @@
         <w:jc w:val="both"/>
       </w:pPr>
       <w:r>
+        <w:lastRenderedPageBreak/>
         <w:t>Customer has plans to enter the markets in several other countries.</w:t>
       </w:r>
       <w:r>
@@ -225,7 +230,6 @@
         <w:jc w:val="both"/>
       </w:pPr>
       <w:r>
-        <w:lastRenderedPageBreak/>
         <w:t>To select a new architectural style, more input data is needed, such as:</w:t>
       </w:r>
     </w:p>
@@ -270,13 +274,8 @@
         <w:jc w:val="both"/>
       </w:pPr>
       <w:r>
-        <w:t xml:space="preserve">Easy to </w:t>
-      </w:r>
-      <w:proofErr w:type="gramStart"/>
-      <w:r>
-        <w:t>scale;</w:t>
-      </w:r>
-      <w:proofErr w:type="gramEnd"/>
+        <w:t>Easy to scale;</w:t>
+      </w:r>
     </w:p>
     <w:p>
       <w:pPr>
@@ -287,7 +286,6 @@
         </w:numPr>
         <w:jc w:val="both"/>
       </w:pPr>
-      <w:proofErr w:type="gramStart"/>
       <w:r>
         <w:t>T</w:t>
       </w:r>
@@ -297,7 +295,6 @@
       <w:r>
         <w:t>;</w:t>
       </w:r>
-      <w:proofErr w:type="gramEnd"/>
     </w:p>
     <w:p>
       <w:pPr>
@@ -312,13 +309,8 @@
         <w:t>Ease of understanding</w:t>
       </w:r>
       <w:r>
-        <w:t xml:space="preserve"> = simple </w:t>
-      </w:r>
-      <w:proofErr w:type="gramStart"/>
-      <w:r>
-        <w:t>support;</w:t>
-      </w:r>
-      <w:proofErr w:type="gramEnd"/>
+        <w:t xml:space="preserve"> = simple support;</w:t>
+      </w:r>
     </w:p>
     <w:p>
       <w:pPr>
@@ -377,13 +369,13 @@
     </w:p>
     <w:p>
       <w:r>
-        <w:t xml:space="preserve">Figure </w:t>
-      </w:r>
-      <w:r>
-        <w:t>2</w:t>
-      </w:r>
-      <w:r>
-        <w:t xml:space="preserve"> – Current architecture</w:t>
+        <w:t xml:space="preserve">Figure 2 – </w:t>
+      </w:r>
+      <w:r>
+        <w:t>Possible</w:t>
+      </w:r>
+      <w:r>
+        <w:t xml:space="preserve"> architecture</w:t>
       </w:r>
     </w:p>
     <w:p>
@@ -466,8 +458,300 @@
         <w:ind w:left="0" w:firstLine="720"/>
         <w:jc w:val="both"/>
       </w:pPr>
-      <w:r>
-        <w:t>API Gateways are used as an aggregation layer. The presence of such a layer helps to abstract from internal implementation and simplify the transition to a microservice architecture if necessary.</w:t>
+    </w:p>
+    <w:p>
+      <w:pPr>
+        <w:pStyle w:val="ListParagraph"/>
+        <w:ind w:left="0" w:firstLine="720"/>
+        <w:jc w:val="both"/>
+      </w:pPr>
+    </w:p>
+    <w:p>
+      <w:pPr>
+        <w:pStyle w:val="ListParagraph"/>
+        <w:ind w:left="0" w:firstLine="720"/>
+        <w:jc w:val="both"/>
+      </w:pPr>
+    </w:p>
+    <w:p>
+      <w:pPr>
+        <w:pStyle w:val="ListParagraph"/>
+        <w:ind w:left="0" w:firstLine="720"/>
+        <w:jc w:val="both"/>
+      </w:pPr>
+    </w:p>
+    <w:p>
+      <w:pPr>
+        <w:pStyle w:val="ListParagraph"/>
+        <w:ind w:left="0" w:firstLine="720"/>
+        <w:jc w:val="both"/>
+      </w:pPr>
+      <w:r>
+        <w:lastRenderedPageBreak/>
+        <w:t>Enterprise Service Bus</w:t>
+      </w:r>
+      <w:r>
+        <w:t xml:space="preserve"> (ESB) </w:t>
+      </w:r>
+      <w:r>
+        <w:t>is an element of the IT landscape for integrating disparate information systems into a single software package with centralized management of information transfer</w:t>
+      </w:r>
+      <w:r>
+        <w:t>.</w:t>
+      </w:r>
+      <w:r>
+        <w:br/>
+      </w:r>
+      <w:r>
+        <w:t>Typically, an ESB includes the following components</w:t>
+      </w:r>
+      <w:r>
+        <w:t>:</w:t>
+      </w:r>
+    </w:p>
+    <w:p>
+      <w:pPr>
+        <w:pStyle w:val="ListParagraph"/>
+        <w:numPr>
+          <w:ilvl w:val="0"/>
+          <w:numId w:val="4"/>
+        </w:numPr>
+        <w:ind w:left="1080"/>
+        <w:jc w:val="both"/>
+      </w:pPr>
+      <w:r>
+        <w:t>a set of connectors for connecting to various systems in order to receive and send data;</w:t>
+      </w:r>
+    </w:p>
+    <w:p>
+      <w:pPr>
+        <w:pStyle w:val="ListParagraph"/>
+        <w:numPr>
+          <w:ilvl w:val="0"/>
+          <w:numId w:val="4"/>
+        </w:numPr>
+        <w:ind w:left="1080"/>
+        <w:jc w:val="both"/>
+      </w:pPr>
+      <w:r>
+        <w:t>message queue (Message Queue, MQ) for organizing intermediate storage of messages during their delivery</w:t>
+      </w:r>
+      <w:r>
+        <w:t>;</w:t>
+      </w:r>
+    </w:p>
+    <w:p>
+      <w:pPr>
+        <w:pStyle w:val="ListParagraph"/>
+        <w:numPr>
+          <w:ilvl w:val="0"/>
+          <w:numId w:val="4"/>
+        </w:numPr>
+        <w:ind w:left="1080"/>
+        <w:jc w:val="both"/>
+      </w:pPr>
+      <w:r>
+        <w:t>a platform that connects connectors to a queue, and also organizes asynchronous transmission of information between sources and receivers with guaranteed message delivery and the possibility of their transformation.</w:t>
+      </w:r>
+    </w:p>
+    <w:p>
+      <w:pPr>
+        <w:jc w:val="both"/>
+      </w:pPr>
+    </w:p>
+    <w:p>
+      <w:pPr>
+        <w:pStyle w:val="ListParagraph"/>
+        <w:ind w:left="0" w:firstLine="720"/>
+        <w:jc w:val="both"/>
+      </w:pPr>
+      <w:r>
+        <w:t>Enterprise Service Bus</w:t>
+      </w:r>
+      <w:r>
+        <w:t xml:space="preserve"> requirements:</w:t>
+      </w:r>
+    </w:p>
+    <w:p>
+      <w:pPr>
+        <w:pStyle w:val="ListParagraph"/>
+        <w:numPr>
+          <w:ilvl w:val="0"/>
+          <w:numId w:val="5"/>
+        </w:numPr>
+        <w:ind w:left="1080"/>
+        <w:jc w:val="both"/>
+      </w:pPr>
+      <w:r>
+        <w:t>support for different data schemes (events);</w:t>
+      </w:r>
+    </w:p>
+    <w:p>
+      <w:pPr>
+        <w:pStyle w:val="ListParagraph"/>
+        <w:numPr>
+          <w:ilvl w:val="0"/>
+          <w:numId w:val="5"/>
+        </w:numPr>
+        <w:ind w:left="1080"/>
+        <w:jc w:val="both"/>
+      </w:pPr>
+      <w:r>
+        <w:t>ensuring at least once message delivery</w:t>
+      </w:r>
+      <w:r>
+        <w:t>;</w:t>
+      </w:r>
+    </w:p>
+    <w:p>
+      <w:pPr>
+        <w:pStyle w:val="ListParagraph"/>
+        <w:numPr>
+          <w:ilvl w:val="0"/>
+          <w:numId w:val="5"/>
+        </w:numPr>
+        <w:ind w:left="1080"/>
+        <w:jc w:val="both"/>
+      </w:pPr>
+      <w:r>
+        <w:t>speed of updates;</w:t>
+      </w:r>
+    </w:p>
+    <w:p>
+      <w:pPr>
+        <w:pStyle w:val="ListParagraph"/>
+        <w:numPr>
+          <w:ilvl w:val="0"/>
+          <w:numId w:val="5"/>
+        </w:numPr>
+        <w:ind w:left="1080"/>
+        <w:jc w:val="both"/>
+      </w:pPr>
+      <w:r>
+        <w:t>the ability to reuse events</w:t>
+      </w:r>
+      <w:r>
+        <w:t>.</w:t>
+      </w:r>
+    </w:p>
+    <w:p>
+      <w:r>
+        <w:t>Given these requirements, the implementation of the ESB can be as follows</w:t>
+      </w:r>
+      <w:r>
+        <w:t xml:space="preserve"> (Figure 3).</w:t>
+      </w:r>
+    </w:p>
+    <w:p/>
+    <w:p>
+      <w:r>
+        <w:t xml:space="preserve">Figure </w:t>
+      </w:r>
+      <w:r>
+        <w:t>3</w:t>
+      </w:r>
+      <w:r>
+        <w:t xml:space="preserve"> – </w:t>
+      </w:r>
+      <w:r>
+        <w:t>ESB</w:t>
+      </w:r>
+      <w:r>
+        <w:t xml:space="preserve"> architecture</w:t>
+      </w:r>
+    </w:p>
+    <w:p>
+      <w:pPr>
+        <w:jc w:val="both"/>
+      </w:pPr>
+      <w:r>
+        <w:rPr>
+          <w:noProof/>
+        </w:rPr>
+        <w:drawing>
+          <wp:inline distT="0" distB="0" distL="0" distR="0" wp14:anchorId="22D419A7" wp14:editId="5814CBB1">
+            <wp:extent cx="6145530" cy="4135755"/>
+            <wp:effectExtent l="0" t="0" r="7620" b="0"/>
+            <wp:docPr id="4" name="Picture 4"/>
+            <wp:cNvGraphicFramePr>
+              <a:graphicFrameLocks xmlns:a="http://schemas.openxmlformats.org/drawingml/2006/main" noChangeAspect="1"/>
+            </wp:cNvGraphicFramePr>
+            <a:graphic xmlns:a="http://schemas.openxmlformats.org/drawingml/2006/main">
+              <a:graphicData uri="http://schemas.openxmlformats.org/drawingml/2006/picture">
+                <pic:pic xmlns:pic="http://schemas.openxmlformats.org/drawingml/2006/picture">
+                  <pic:nvPicPr>
+                    <pic:cNvPr id="0" name="Picture 2"/>
+                    <pic:cNvPicPr>
+                      <a:picLocks noChangeAspect="1" noChangeArrowheads="1"/>
+                    </pic:cNvPicPr>
+                  </pic:nvPicPr>
+                  <pic:blipFill>
+                    <a:blip r:embed="rId7">
+                      <a:extLst>
+                        <a:ext uri="{28A0092B-C50C-407E-A947-70E740481C1C}">
+                          <a14:useLocalDpi xmlns:a14="http://schemas.microsoft.com/office/drawing/2010/main" val="0"/>
+                        </a:ext>
+                      </a:extLst>
+                    </a:blip>
+                    <a:srcRect/>
+                    <a:stretch>
+                      <a:fillRect/>
+                    </a:stretch>
+                  </pic:blipFill>
+                  <pic:spPr bwMode="auto">
+                    <a:xfrm>
+                      <a:off x="0" y="0"/>
+                      <a:ext cx="6145530" cy="4135755"/>
+                    </a:xfrm>
+                    <a:prstGeom prst="rect">
+                      <a:avLst/>
+                    </a:prstGeom>
+                    <a:noFill/>
+                    <a:ln>
+                      <a:noFill/>
+                    </a:ln>
+                  </pic:spPr>
+                </pic:pic>
+              </a:graphicData>
+            </a:graphic>
+          </wp:inline>
+        </w:drawing>
+      </w:r>
+    </w:p>
+    <w:p>
+      <w:pPr>
+        <w:pStyle w:val="ListParagraph"/>
+        <w:ind w:left="0" w:firstLine="720"/>
+        <w:jc w:val="both"/>
+      </w:pPr>
+    </w:p>
+    <w:p>
+      <w:pPr>
+        <w:pStyle w:val="ListParagraph"/>
+        <w:ind w:left="0" w:firstLine="720"/>
+        <w:jc w:val="both"/>
+      </w:pPr>
+      <w:r>
+        <w:lastRenderedPageBreak/>
+        <w:t>API Gateways are used as an aggregation layer</w:t>
+      </w:r>
+      <w:r>
+        <w:t xml:space="preserve"> for services</w:t>
+      </w:r>
+      <w:r>
+        <w:t xml:space="preserve">. </w:t>
+      </w:r>
+      <w:r>
+        <w:t>The use of API Gateway is an important factor for component reuse and cost optimization.</w:t>
+      </w:r>
+      <w:r>
+        <w:t xml:space="preserve"> </w:t>
+      </w:r>
+      <w:r>
+        <w:t>API Gateway takes care of common API management tasks such as security, caching, throttling, and monitoring. While its primary purpose is to build an abstract layer on top of services</w:t>
+      </w:r>
+      <w:r>
+        <w:t>.</w:t>
       </w:r>
     </w:p>
     <w:p>
@@ -490,50 +774,7 @@
         <w:ind w:left="0"/>
         <w:jc w:val="both"/>
       </w:pPr>
-    </w:p>
-    <w:p>
-      <w:pPr>
-        <w:pStyle w:val="ListParagraph"/>
-        <w:ind w:left="0"/>
-        <w:jc w:val="both"/>
-      </w:pPr>
-    </w:p>
-    <w:p>
-      <w:pPr>
-        <w:pStyle w:val="ListParagraph"/>
-        <w:ind w:left="0"/>
-        <w:jc w:val="both"/>
-      </w:pPr>
-    </w:p>
-    <w:p>
-      <w:pPr>
-        <w:pStyle w:val="ListParagraph"/>
-        <w:ind w:left="0"/>
-        <w:jc w:val="both"/>
-      </w:pPr>
-    </w:p>
-    <w:p>
-      <w:pPr>
-        <w:pStyle w:val="ListParagraph"/>
-        <w:ind w:left="0"/>
-        <w:jc w:val="both"/>
-      </w:pPr>
-    </w:p>
-    <w:p>
-      <w:pPr>
-        <w:pStyle w:val="ListParagraph"/>
-        <w:ind w:left="0"/>
-        <w:jc w:val="both"/>
-      </w:pPr>
-    </w:p>
-    <w:p>
-      <w:pPr>
-        <w:pStyle w:val="ListParagraph"/>
-        <w:ind w:left="0"/>
-        <w:jc w:val="both"/>
-      </w:pPr>
-      <w:r>
-        <w:lastRenderedPageBreak/>
+      <w:r>
         <w:t xml:space="preserve">The </w:t>
       </w:r>
       <w:r>
@@ -562,16 +803,11 @@
         <w:t xml:space="preserve">Reusable services. </w:t>
       </w:r>
       <w:r>
-        <w:t xml:space="preserve">Helps to avoid copy/paste, making future support easier and </w:t>
-      </w:r>
-      <w:proofErr w:type="gramStart"/>
-      <w:r>
-        <w:t>cheaper</w:t>
+        <w:t>Helps to avoid copy/paste, making future support easier and cheaper</w:t>
       </w:r>
       <w:r>
         <w:t>;</w:t>
       </w:r>
-      <w:proofErr w:type="gramEnd"/>
     </w:p>
     <w:p>
       <w:pPr>
@@ -589,16 +825,11 @@
         <w:t xml:space="preserve">. </w:t>
       </w:r>
       <w:r>
-        <w:t xml:space="preserve">A separate team can develop a separate </w:t>
-      </w:r>
-      <w:proofErr w:type="gramStart"/>
-      <w:r>
-        <w:t>service</w:t>
+        <w:t>A separate team can develop a separate service</w:t>
       </w:r>
       <w:r>
         <w:t>;</w:t>
       </w:r>
-      <w:proofErr w:type="gramEnd"/>
     </w:p>
     <w:p>
       <w:pPr>
@@ -613,13 +844,17 @@
         <w:t>Simplified</w:t>
       </w:r>
       <w:r>
-        <w:t xml:space="preserve"> CI/CD pipeline. Each service can be delivered </w:t>
-      </w:r>
-      <w:proofErr w:type="gramStart"/>
-      <w:r>
-        <w:t>separately;</w:t>
-      </w:r>
-      <w:proofErr w:type="gramEnd"/>
+        <w:t xml:space="preserve"> CI/CD pipeline. Each service can be delivered separately</w:t>
+      </w:r>
+      <w:r>
+        <w:t xml:space="preserve">. </w:t>
+      </w:r>
+      <w:r>
+        <w:t>There is no need to redeploy all services and apps if the changes were made in only one module</w:t>
+      </w:r>
+      <w:r>
+        <w:t>;</w:t>
+      </w:r>
     </w:p>
     <w:p>
       <w:pPr>
@@ -916,6 +1151,232 @@
     </w:lvl>
   </w:abstractNum>
   <w:abstractNum w:abstractNumId="2" w15:restartNumberingAfterBreak="0">
+    <w:nsid w:val="64FC5219"/>
+    <w:multiLevelType w:val="hybridMultilevel"/>
+    <w:tmpl w:val="A4A84290"/>
+    <w:lvl w:ilvl="0" w:tplc="5E7E6318">
+      <w:start w:val="1"/>
+      <w:numFmt w:val="bullet"/>
+      <w:lvlText w:val=""/>
+      <w:lvlJc w:val="left"/>
+      <w:pPr>
+        <w:ind w:left="1440" w:hanging="360"/>
+      </w:pPr>
+      <w:rPr>
+        <w:rFonts w:ascii="Symbol" w:hAnsi="Symbol" w:hint="default"/>
+      </w:rPr>
+    </w:lvl>
+    <w:lvl w:ilvl="1" w:tplc="04090003" w:tentative="1">
+      <w:start w:val="1"/>
+      <w:numFmt w:val="bullet"/>
+      <w:lvlText w:val="o"/>
+      <w:lvlJc w:val="left"/>
+      <w:pPr>
+        <w:ind w:left="2160" w:hanging="360"/>
+      </w:pPr>
+      <w:rPr>
+        <w:rFonts w:ascii="Courier New" w:hAnsi="Courier New" w:cs="Courier New" w:hint="default"/>
+      </w:rPr>
+    </w:lvl>
+    <w:lvl w:ilvl="2" w:tplc="04090005" w:tentative="1">
+      <w:start w:val="1"/>
+      <w:numFmt w:val="bullet"/>
+      <w:lvlText w:val=""/>
+      <w:lvlJc w:val="left"/>
+      <w:pPr>
+        <w:ind w:left="2880" w:hanging="360"/>
+      </w:pPr>
+      <w:rPr>
+        <w:rFonts w:ascii="Wingdings" w:hAnsi="Wingdings" w:hint="default"/>
+      </w:rPr>
+    </w:lvl>
+    <w:lvl w:ilvl="3" w:tplc="04090001" w:tentative="1">
+      <w:start w:val="1"/>
+      <w:numFmt w:val="bullet"/>
+      <w:lvlText w:val=""/>
+      <w:lvlJc w:val="left"/>
+      <w:pPr>
+        <w:ind w:left="3600" w:hanging="360"/>
+      </w:pPr>
+      <w:rPr>
+        <w:rFonts w:ascii="Symbol" w:hAnsi="Symbol" w:hint="default"/>
+      </w:rPr>
+    </w:lvl>
+    <w:lvl w:ilvl="4" w:tplc="04090003" w:tentative="1">
+      <w:start w:val="1"/>
+      <w:numFmt w:val="bullet"/>
+      <w:lvlText w:val="o"/>
+      <w:lvlJc w:val="left"/>
+      <w:pPr>
+        <w:ind w:left="4320" w:hanging="360"/>
+      </w:pPr>
+      <w:rPr>
+        <w:rFonts w:ascii="Courier New" w:hAnsi="Courier New" w:cs="Courier New" w:hint="default"/>
+      </w:rPr>
+    </w:lvl>
+    <w:lvl w:ilvl="5" w:tplc="04090005" w:tentative="1">
+      <w:start w:val="1"/>
+      <w:numFmt w:val="bullet"/>
+      <w:lvlText w:val=""/>
+      <w:lvlJc w:val="left"/>
+      <w:pPr>
+        <w:ind w:left="5040" w:hanging="360"/>
+      </w:pPr>
+      <w:rPr>
+        <w:rFonts w:ascii="Wingdings" w:hAnsi="Wingdings" w:hint="default"/>
+      </w:rPr>
+    </w:lvl>
+    <w:lvl w:ilvl="6" w:tplc="04090001" w:tentative="1">
+      <w:start w:val="1"/>
+      <w:numFmt w:val="bullet"/>
+      <w:lvlText w:val=""/>
+      <w:lvlJc w:val="left"/>
+      <w:pPr>
+        <w:ind w:left="5760" w:hanging="360"/>
+      </w:pPr>
+      <w:rPr>
+        <w:rFonts w:ascii="Symbol" w:hAnsi="Symbol" w:hint="default"/>
+      </w:rPr>
+    </w:lvl>
+    <w:lvl w:ilvl="7" w:tplc="04090003" w:tentative="1">
+      <w:start w:val="1"/>
+      <w:numFmt w:val="bullet"/>
+      <w:lvlText w:val="o"/>
+      <w:lvlJc w:val="left"/>
+      <w:pPr>
+        <w:ind w:left="6480" w:hanging="360"/>
+      </w:pPr>
+      <w:rPr>
+        <w:rFonts w:ascii="Courier New" w:hAnsi="Courier New" w:cs="Courier New" w:hint="default"/>
+      </w:rPr>
+    </w:lvl>
+    <w:lvl w:ilvl="8" w:tplc="04090005" w:tentative="1">
+      <w:start w:val="1"/>
+      <w:numFmt w:val="bullet"/>
+      <w:lvlText w:val=""/>
+      <w:lvlJc w:val="left"/>
+      <w:pPr>
+        <w:ind w:left="7200" w:hanging="360"/>
+      </w:pPr>
+      <w:rPr>
+        <w:rFonts w:ascii="Wingdings" w:hAnsi="Wingdings" w:hint="default"/>
+      </w:rPr>
+    </w:lvl>
+  </w:abstractNum>
+  <w:abstractNum w:abstractNumId="3" w15:restartNumberingAfterBreak="0">
+    <w:nsid w:val="6AE765BA"/>
+    <w:multiLevelType w:val="hybridMultilevel"/>
+    <w:tmpl w:val="CCAA4140"/>
+    <w:lvl w:ilvl="0" w:tplc="5E7E6318">
+      <w:start w:val="1"/>
+      <w:numFmt w:val="bullet"/>
+      <w:lvlText w:val=""/>
+      <w:lvlJc w:val="left"/>
+      <w:pPr>
+        <w:ind w:left="1440" w:hanging="360"/>
+      </w:pPr>
+      <w:rPr>
+        <w:rFonts w:ascii="Symbol" w:hAnsi="Symbol" w:hint="default"/>
+      </w:rPr>
+    </w:lvl>
+    <w:lvl w:ilvl="1" w:tplc="04090003" w:tentative="1">
+      <w:start w:val="1"/>
+      <w:numFmt w:val="bullet"/>
+      <w:lvlText w:val="o"/>
+      <w:lvlJc w:val="left"/>
+      <w:pPr>
+        <w:ind w:left="2160" w:hanging="360"/>
+      </w:pPr>
+      <w:rPr>
+        <w:rFonts w:ascii="Courier New" w:hAnsi="Courier New" w:cs="Courier New" w:hint="default"/>
+      </w:rPr>
+    </w:lvl>
+    <w:lvl w:ilvl="2" w:tplc="04090005" w:tentative="1">
+      <w:start w:val="1"/>
+      <w:numFmt w:val="bullet"/>
+      <w:lvlText w:val=""/>
+      <w:lvlJc w:val="left"/>
+      <w:pPr>
+        <w:ind w:left="2880" w:hanging="360"/>
+      </w:pPr>
+      <w:rPr>
+        <w:rFonts w:ascii="Wingdings" w:hAnsi="Wingdings" w:hint="default"/>
+      </w:rPr>
+    </w:lvl>
+    <w:lvl w:ilvl="3" w:tplc="04090001" w:tentative="1">
+      <w:start w:val="1"/>
+      <w:numFmt w:val="bullet"/>
+      <w:lvlText w:val=""/>
+      <w:lvlJc w:val="left"/>
+      <w:pPr>
+        <w:ind w:left="3600" w:hanging="360"/>
+      </w:pPr>
+      <w:rPr>
+        <w:rFonts w:ascii="Symbol" w:hAnsi="Symbol" w:hint="default"/>
+      </w:rPr>
+    </w:lvl>
+    <w:lvl w:ilvl="4" w:tplc="04090003" w:tentative="1">
+      <w:start w:val="1"/>
+      <w:numFmt w:val="bullet"/>
+      <w:lvlText w:val="o"/>
+      <w:lvlJc w:val="left"/>
+      <w:pPr>
+        <w:ind w:left="4320" w:hanging="360"/>
+      </w:pPr>
+      <w:rPr>
+        <w:rFonts w:ascii="Courier New" w:hAnsi="Courier New" w:cs="Courier New" w:hint="default"/>
+      </w:rPr>
+    </w:lvl>
+    <w:lvl w:ilvl="5" w:tplc="04090005" w:tentative="1">
+      <w:start w:val="1"/>
+      <w:numFmt w:val="bullet"/>
+      <w:lvlText w:val=""/>
+      <w:lvlJc w:val="left"/>
+      <w:pPr>
+        <w:ind w:left="5040" w:hanging="360"/>
+      </w:pPr>
+      <w:rPr>
+        <w:rFonts w:ascii="Wingdings" w:hAnsi="Wingdings" w:hint="default"/>
+      </w:rPr>
+    </w:lvl>
+    <w:lvl w:ilvl="6" w:tplc="04090001" w:tentative="1">
+      <w:start w:val="1"/>
+      <w:numFmt w:val="bullet"/>
+      <w:lvlText w:val=""/>
+      <w:lvlJc w:val="left"/>
+      <w:pPr>
+        <w:ind w:left="5760" w:hanging="360"/>
+      </w:pPr>
+      <w:rPr>
+        <w:rFonts w:ascii="Symbol" w:hAnsi="Symbol" w:hint="default"/>
+      </w:rPr>
+    </w:lvl>
+    <w:lvl w:ilvl="7" w:tplc="04090003" w:tentative="1">
+      <w:start w:val="1"/>
+      <w:numFmt w:val="bullet"/>
+      <w:lvlText w:val="o"/>
+      <w:lvlJc w:val="left"/>
+      <w:pPr>
+        <w:ind w:left="6480" w:hanging="360"/>
+      </w:pPr>
+      <w:rPr>
+        <w:rFonts w:ascii="Courier New" w:hAnsi="Courier New" w:cs="Courier New" w:hint="default"/>
+      </w:rPr>
+    </w:lvl>
+    <w:lvl w:ilvl="8" w:tplc="04090005" w:tentative="1">
+      <w:start w:val="1"/>
+      <w:numFmt w:val="bullet"/>
+      <w:lvlText w:val=""/>
+      <w:lvlJc w:val="left"/>
+      <w:pPr>
+        <w:ind w:left="7200" w:hanging="360"/>
+      </w:pPr>
+      <w:rPr>
+        <w:rFonts w:ascii="Wingdings" w:hAnsi="Wingdings" w:hint="default"/>
+      </w:rPr>
+    </w:lvl>
+  </w:abstractNum>
+  <w:abstractNum w:abstractNumId="4" w15:restartNumberingAfterBreak="0">
     <w:nsid w:val="6D0361C7"/>
     <w:multiLevelType w:val="hybridMultilevel"/>
     <w:tmpl w:val="B5F03BC0"/>
@@ -1032,10 +1493,16 @@
     <w:abstractNumId w:val="0"/>
   </w:num>
   <w:num w:numId="2" w16cid:durableId="1408577945">
-    <w:abstractNumId w:val="2"/>
+    <w:abstractNumId w:val="4"/>
   </w:num>
   <w:num w:numId="3" w16cid:durableId="882522197">
     <w:abstractNumId w:val="1"/>
+  </w:num>
+  <w:num w:numId="4" w16cid:durableId="1065680918">
+    <w:abstractNumId w:val="3"/>
+  </w:num>
+  <w:num w:numId="5" w16cid:durableId="1449928835">
+    <w:abstractNumId w:val="2"/>
   </w:num>
 </w:numbering>
 </file>

</xml_diff>